<commit_message>
add url to change
</commit_message>
<xml_diff>
--- a/Blazor App/PrerequisitesForBlazor Projects.docx
+++ b/Blazor App/PrerequisitesForBlazor Projects.docx
@@ -324,15 +324,7 @@
           <w:rFonts w:ascii="Consolas" w:hAnsi="Consolas" w:cs="Consolas"/>
           <w:color w:val="333333"/>
         </w:rPr>
-        <w:t>Microsoft.AspNetCore.</w:t>
-      </w:r>
-      <w:r>
-        <w:rPr>
-          <w:rStyle w:val="HTMLCode"/>
-          <w:rFonts w:ascii="Consolas" w:hAnsi="Consolas" w:cs="Consolas"/>
-          <w:color w:val="333333"/>
-        </w:rPr>
-        <w:t>Blazor.Templates</w:t>
+        <w:t>Microsoft.AspNetCore.Blazor.Templates</w:t>
       </w:r>
       <w:proofErr w:type="spellEnd"/>
       <w:r>
@@ -383,9 +375,142 @@
       </w:pPr>
     </w:p>
     <w:p>
+      <w:pPr>
+        <w:rPr>
+          <w:rFonts w:ascii="Consolas" w:hAnsi="Consolas" w:cs="Consolas"/>
+          <w:color w:val="000000"/>
+          <w:sz w:val="19"/>
+          <w:szCs w:val="19"/>
+        </w:rPr>
+      </w:pPr>
+      <w:r>
+        <w:t xml:space="preserve">Change </w:t>
+      </w:r>
+      <w:proofErr w:type="spellStart"/>
+      <w:r>
+        <w:t>url</w:t>
+      </w:r>
+      <w:proofErr w:type="spellEnd"/>
+      <w:r>
+        <w:t xml:space="preserve">  on the page </w:t>
+      </w:r>
+      <w:proofErr w:type="spellStart"/>
+      <w:r>
+        <w:t>FetchData.razor</w:t>
+      </w:r>
       <w:bookmarkStart w:id="0" w:name="_GoBack"/>
       <w:bookmarkEnd w:id="0"/>
-    </w:p>
+      <w:proofErr w:type="spellEnd"/>
+    </w:p>
+    <w:p>
+      <w:pPr>
+        <w:rPr>
+          <w:rFonts w:ascii="Consolas" w:hAnsi="Consolas" w:cs="Consolas"/>
+          <w:color w:val="000000"/>
+          <w:sz w:val="19"/>
+          <w:szCs w:val="19"/>
+        </w:rPr>
+      </w:pPr>
+      <w:proofErr w:type="gramStart"/>
+      <w:r>
+        <w:rPr>
+          <w:rFonts w:ascii="Consolas" w:hAnsi="Consolas" w:cs="Consolas"/>
+          <w:color w:val="0000FF"/>
+          <w:sz w:val="19"/>
+          <w:szCs w:val="19"/>
+        </w:rPr>
+        <w:t>private</w:t>
+      </w:r>
+      <w:proofErr w:type="gramEnd"/>
+      <w:r>
+        <w:rPr>
+          <w:rFonts w:ascii="Consolas" w:hAnsi="Consolas" w:cs="Consolas"/>
+          <w:color w:val="000000"/>
+          <w:sz w:val="19"/>
+          <w:szCs w:val="19"/>
+        </w:rPr>
+        <w:t xml:space="preserve"> </w:t>
+      </w:r>
+      <w:r>
+        <w:rPr>
+          <w:rFonts w:ascii="Consolas" w:hAnsi="Consolas" w:cs="Consolas"/>
+          <w:color w:val="0000FF"/>
+          <w:sz w:val="19"/>
+          <w:szCs w:val="19"/>
+        </w:rPr>
+        <w:t>string</w:t>
+      </w:r>
+      <w:r>
+        <w:rPr>
+          <w:rFonts w:ascii="Consolas" w:hAnsi="Consolas" w:cs="Consolas"/>
+          <w:color w:val="000000"/>
+          <w:sz w:val="19"/>
+          <w:szCs w:val="19"/>
+        </w:rPr>
+        <w:t xml:space="preserve"> </w:t>
+      </w:r>
+      <w:proofErr w:type="spellStart"/>
+      <w:r>
+        <w:rPr>
+          <w:rFonts w:ascii="Consolas" w:hAnsi="Consolas" w:cs="Consolas"/>
+          <w:color w:val="000000"/>
+          <w:sz w:val="19"/>
+          <w:szCs w:val="19"/>
+        </w:rPr>
+        <w:t>basePath</w:t>
+      </w:r>
+      <w:proofErr w:type="spellEnd"/>
+      <w:r>
+        <w:rPr>
+          <w:rFonts w:ascii="Consolas" w:hAnsi="Consolas" w:cs="Consolas"/>
+          <w:color w:val="000000"/>
+          <w:sz w:val="19"/>
+          <w:szCs w:val="19"/>
+        </w:rPr>
+        <w:t xml:space="preserve"> = </w:t>
+      </w:r>
+      <w:r>
+        <w:rPr>
+          <w:rFonts w:ascii="Consolas" w:hAnsi="Consolas" w:cs="Consolas"/>
+          <w:color w:val="A31515"/>
+          <w:sz w:val="19"/>
+          <w:szCs w:val="19"/>
+        </w:rPr>
+        <w:t>"http://175.10.20.130:3000/v1/"</w:t>
+      </w:r>
+      <w:r>
+        <w:rPr>
+          <w:rFonts w:ascii="Consolas" w:hAnsi="Consolas" w:cs="Consolas"/>
+          <w:color w:val="000000"/>
+          <w:sz w:val="19"/>
+          <w:szCs w:val="19"/>
+        </w:rPr>
+        <w:t>;</w:t>
+      </w:r>
+    </w:p>
+    <w:p>
+      <w:proofErr w:type="gramStart"/>
+      <w:r>
+        <w:rPr>
+          <w:rFonts w:ascii="Consolas" w:hAnsi="Consolas" w:cs="Consolas"/>
+          <w:color w:val="000000"/>
+          <w:sz w:val="19"/>
+          <w:szCs w:val="19"/>
+        </w:rPr>
+        <w:t>as</w:t>
+      </w:r>
+      <w:proofErr w:type="gramEnd"/>
+      <w:r>
+        <w:rPr>
+          <w:rFonts w:ascii="Consolas" w:hAnsi="Consolas" w:cs="Consolas"/>
+          <w:color w:val="000000"/>
+          <w:sz w:val="19"/>
+          <w:szCs w:val="19"/>
+        </w:rPr>
+        <w:t xml:space="preserve"> need to run crud app</w:t>
+      </w:r>
+    </w:p>
+    <w:p/>
     <w:sectPr>
       <w:pgSz w:w="12240" w:h="15840"/>
       <w:pgMar w:top="1440" w:right="1440" w:bottom="1440" w:left="1440" w:header="720" w:footer="720" w:gutter="0"/>

</xml_diff>